<commit_message>
alterando documento modelo novamente
</commit_message>
<xml_diff>
--- a/proposta-modelo-FYS.docx
+++ b/proposta-modelo-FYS.docx
@@ -89,39 +89,7 @@
           <w:rFonts w:ascii="Aptos" w:eastAsia="Aptos" w:hAnsi="Aptos" w:cs="Aptos"/>
           <w:sz w:val="22"/>
         </w:rPr>
-        <w:t xml:space="preserve">A empresa </w:t>
-      </w:r>
-      <w:proofErr w:type="spellStart"/>
-      <w:r>
-        <w:rPr>
-          <w:rFonts w:ascii="Aptos" w:eastAsia="Aptos" w:hAnsi="Aptos" w:cs="Aptos"/>
-          <w:sz w:val="22"/>
-        </w:rPr>
-        <w:t>Chair’s</w:t>
-      </w:r>
-      <w:proofErr w:type="spellEnd"/>
-      <w:r>
-        <w:rPr>
-          <w:rFonts w:ascii="Aptos" w:eastAsia="Aptos" w:hAnsi="Aptos" w:cs="Aptos"/>
-          <w:sz w:val="22"/>
-        </w:rPr>
-        <w:t xml:space="preserve"> </w:t>
-      </w:r>
-      <w:proofErr w:type="spellStart"/>
-      <w:r>
-        <w:rPr>
-          <w:rFonts w:ascii="Aptos" w:eastAsia="Aptos" w:hAnsi="Aptos" w:cs="Aptos"/>
-          <w:sz w:val="22"/>
-        </w:rPr>
-        <w:t>House</w:t>
-      </w:r>
-      <w:proofErr w:type="spellEnd"/>
-      <w:r>
-        <w:rPr>
-          <w:rFonts w:ascii="Aptos" w:eastAsia="Aptos" w:hAnsi="Aptos" w:cs="Aptos"/>
-          <w:sz w:val="22"/>
-        </w:rPr>
-        <w:t>, CNPJ 33.169.268/0001-00 sediada à Rua Pedro Segatto, 410, Itatiba - SP, se propõe a prestar os serviços abaixo descriminados atendendo todas as condições estipuladas na cotação eletrônica.</w:t>
+        <w:t>A empresa Chair’s House, CNPJ 33.169.268/0001-00 sediada à Rua Pedro Segatto, 410, Itatiba - SP, se propõe a prestar os serviços abaixo descriminados atendendo todas as condições estipuladas na cotação eletrônica.</w:t>
       </w:r>
     </w:p>
     <w:p>
@@ -241,7 +209,7 @@
           <w:rFonts w:ascii="Aptos" w:eastAsia="Aptos" w:hAnsi="Aptos" w:cs="Aptos"/>
           <w:sz w:val="22"/>
         </w:rPr>
-        <w:t>ssento estofado com espuma (D26)</w:t>
+        <w:t>ssento estofado</w:t>
       </w:r>
       <w:r>
         <w:rPr>
@@ -637,33 +605,8 @@
           <w:rFonts w:ascii="Aptos" w:eastAsia="Aptos" w:hAnsi="Aptos" w:cs="Aptos"/>
           <w:sz w:val="22"/>
         </w:rPr>
-        <w:t xml:space="preserve"> </w:t>
-      </w:r>
-      <w:proofErr w:type="spellStart"/>
-      <w:r>
-        <w:rPr>
-          <w:rFonts w:ascii="Aptos" w:eastAsia="Aptos" w:hAnsi="Aptos" w:cs="Aptos"/>
-          <w:sz w:val="22"/>
-        </w:rPr>
-        <w:t>Chair’s</w:t>
-      </w:r>
-      <w:proofErr w:type="spellEnd"/>
-      <w:r>
-        <w:rPr>
-          <w:rFonts w:ascii="Aptos" w:eastAsia="Aptos" w:hAnsi="Aptos" w:cs="Aptos"/>
-          <w:sz w:val="22"/>
-        </w:rPr>
-        <w:t xml:space="preserve"> </w:t>
-      </w:r>
-      <w:proofErr w:type="spellStart"/>
-      <w:r>
-        <w:rPr>
-          <w:rFonts w:ascii="Aptos" w:eastAsia="Aptos" w:hAnsi="Aptos" w:cs="Aptos"/>
-          <w:sz w:val="22"/>
-        </w:rPr>
-        <w:t>House</w:t>
-      </w:r>
-      <w:proofErr w:type="spellEnd"/>
+        <w:t xml:space="preserve"> Chair’s House</w:t>
+      </w:r>
     </w:p>
     <w:p>
       <w:pPr>

</xml_diff>